<commit_message>
Providers are now deprecated.
</commit_message>
<xml_diff>
--- a/tests/org.obeonetwork.m2doc.tests/resources/diagram/aqlOptionInvalid/aqlOptionInvalid-expected-validation.docx
+++ b/tests/org.obeonetwork.m2doc.tests/resources/diagram/aqlOptionInvalid/aqlOptionInvalid-expected-validation.docx
@@ -38,6 +38,33 @@
         <w:instrText>diagram provider:"org</w:instrText>
       </w:r>
       <w:r>
+        <w:t xml:space="preserve">    </w:t>
+      </w:r>
+      <w:r>
+        <w:t xml:space="preserve">    </w:t>
+      </w:r>
+      <w:r>
+        <w:t xml:space="preserve">    </w:t>
+      </w:r>
+      <w:r>
+        <w:rPr>
+          <w:color w:val="FFA500"/>
+          <w:sz w:val="32"/>
+          <w:highlight w:val="lightGray"/>
+        </w:rPr>
+        <w:t>&lt;---</w:t>
+      </w:r>
+      <w:r>
+        <w:rPr>
+          <w:color w:val="FFA500"/>
+          <w:sz w:val="32"/>
+          <w:highlight w:val="lightGray"/>
+        </w:rPr>
+        <w:t>Providers are deprecated use services instead:
+https://github.com/ObeoNetwork/M2Doc/blob/master/plugins/org.obeonetwork.m2doc/src/org/obeonetwork/m2doc/services/ImageServices.java
+https://github.com/ObeoNetwork/M2Doc/blob/master/plugins/org.obeonetwork.m2doc.sirius/src/org/obeonetwork/m2doc/sirius/services/M2DocSiriusServices.java</w:t>
+      </w:r>
+      <w:r>
         <w:rPr>
           <w:sz w:val="24"/>
           <w:szCs w:val="24"/>
@@ -46,9 +73,6 @@
       </w:r>
       <w:bookmarkStart w:id="0" w:name="_GoBack"/>
       <w:bookmarkEnd w:id="0"/>
-      <w:r>
-        <w:t xml:space="preserve">    </w:t>
-      </w:r>
       <w:r>
         <w:rPr>
           <w:sz w:val="24"/>

</xml_diff>